<commit_message>
test at home 2015-06-10
</commit_message>
<xml_diff>
--- a/doc/WinGuide网站后台管理系统使用说明.docx
+++ b/doc/WinGuide网站后台管理系统使用说明.docx
@@ -62,6 +62,7 @@
           <w:szCs w:val="48"/>
         </w:rPr>
       </w:pPr>
+      <w:proofErr w:type="spellStart"/>
       <w:r>
         <w:rPr>
           <w:rFonts w:ascii="微软雅黑" w:eastAsia="微软雅黑" w:hAnsi="微软雅黑" w:hint="eastAsia"/>
@@ -69,7 +70,17 @@
           <w:sz w:val="48"/>
           <w:szCs w:val="48"/>
         </w:rPr>
-        <w:t>WinGuide网站后台管理系统使用说明</w:t>
+        <w:t>WinGuide</w:t>
+      </w:r>
+      <w:proofErr w:type="spellEnd"/>
+      <w:r>
+        <w:rPr>
+          <w:rFonts w:ascii="微软雅黑" w:eastAsia="微软雅黑" w:hAnsi="微软雅黑" w:hint="eastAsia"/>
+          <w:b/>
+          <w:sz w:val="48"/>
+          <w:szCs w:val="48"/>
+        </w:rPr>
+        <w:t>网站后台管理系统使用说明</w:t>
       </w:r>
     </w:p>
     <w:p>
@@ -141,7 +152,7 @@
           <w:r>
             <w:fldChar w:fldCharType="separate"/>
           </w:r>
-          <w:hyperlink w:anchor="_Toc421402022" w:history="1">
+          <w:hyperlink w:anchor="_Toc421702470" w:history="1">
             <w:r>
               <w:rPr>
                 <w:rStyle w:val="a4"/>
@@ -155,7 +166,7 @@
                 <w:rFonts w:hint="eastAsia"/>
                 <w:noProof/>
               </w:rPr>
-              <w:t>登录系统</w:t>
+              <w:t>登录后台</w:t>
             </w:r>
             <w:r>
               <w:rPr>
@@ -176,7 +187,7 @@
                 <w:noProof/>
                 <w:webHidden/>
               </w:rPr>
-              <w:instrText xml:space="preserve"> PAGEREF _Toc421402022 \h </w:instrText>
+              <w:instrText xml:space="preserve"> PAGEREF _Toc421702470 \h </w:instrText>
             </w:r>
             <w:r>
               <w:rPr>
@@ -217,7 +228,7 @@
               <w:noProof/>
             </w:rPr>
           </w:pPr>
-          <w:hyperlink w:anchor="_Toc421402023" w:history="1">
+          <w:hyperlink w:anchor="_Toc421702471" w:history="1">
             <w:r>
               <w:rPr>
                 <w:rStyle w:val="a4"/>
@@ -252,7 +263,7 @@
                 <w:noProof/>
                 <w:webHidden/>
               </w:rPr>
-              <w:instrText xml:space="preserve"> PAGEREF _Toc421402023 \h </w:instrText>
+              <w:instrText xml:space="preserve"> PAGEREF _Toc421702471 \h </w:instrText>
             </w:r>
             <w:r>
               <w:rPr>
@@ -293,7 +304,7 @@
               <w:noProof/>
             </w:rPr>
           </w:pPr>
-          <w:hyperlink w:anchor="_Toc421402024" w:history="1">
+          <w:hyperlink w:anchor="_Toc421702472" w:history="1">
             <w:r>
               <w:rPr>
                 <w:rStyle w:val="a4"/>
@@ -328,7 +339,7 @@
                 <w:noProof/>
                 <w:webHidden/>
               </w:rPr>
-              <w:instrText xml:space="preserve"> PAGEREF _Toc421402024 \h </w:instrText>
+              <w:instrText xml:space="preserve"> PAGEREF _Toc421702472 \h </w:instrText>
             </w:r>
             <w:r>
               <w:rPr>
@@ -369,7 +380,7 @@
               <w:noProof/>
             </w:rPr>
           </w:pPr>
-          <w:hyperlink w:anchor="_Toc421402025" w:history="1">
+          <w:hyperlink w:anchor="_Toc421702473" w:history="1">
             <w:r>
               <w:rPr>
                 <w:rStyle w:val="a4"/>
@@ -404,7 +415,7 @@
                 <w:noProof/>
                 <w:webHidden/>
               </w:rPr>
-              <w:instrText xml:space="preserve"> PAGEREF _Toc421402025 \h </w:instrText>
+              <w:instrText xml:space="preserve"> PAGEREF _Toc421702473 \h </w:instrText>
             </w:r>
             <w:r>
               <w:rPr>
@@ -445,7 +456,7 @@
               <w:noProof/>
             </w:rPr>
           </w:pPr>
-          <w:hyperlink w:anchor="_Toc421402026" w:history="1">
+          <w:hyperlink w:anchor="_Toc421702474" w:history="1">
             <w:r>
               <w:rPr>
                 <w:rStyle w:val="a4"/>
@@ -480,7 +491,7 @@
                 <w:noProof/>
                 <w:webHidden/>
               </w:rPr>
-              <w:instrText xml:space="preserve"> PAGEREF _Toc421402026 \h </w:instrText>
+              <w:instrText xml:space="preserve"> PAGEREF _Toc421702474 \h </w:instrText>
             </w:r>
             <w:r>
               <w:rPr>
@@ -521,7 +532,7 @@
               <w:noProof/>
             </w:rPr>
           </w:pPr>
-          <w:hyperlink w:anchor="_Toc421402027" w:history="1">
+          <w:hyperlink w:anchor="_Toc421702475" w:history="1">
             <w:r>
               <w:rPr>
                 <w:rStyle w:val="a4"/>
@@ -556,7 +567,7 @@
                 <w:noProof/>
                 <w:webHidden/>
               </w:rPr>
-              <w:instrText xml:space="preserve"> PAGEREF _Toc421402027 \h </w:instrText>
+              <w:instrText xml:space="preserve"> PAGEREF _Toc421702475 \h </w:instrText>
             </w:r>
             <w:r>
               <w:rPr>
@@ -597,7 +608,7 @@
               <w:noProof/>
             </w:rPr>
           </w:pPr>
-          <w:hyperlink w:anchor="_Toc421402028" w:history="1">
+          <w:hyperlink w:anchor="_Toc421702476" w:history="1">
             <w:r>
               <w:rPr>
                 <w:rStyle w:val="a4"/>
@@ -632,7 +643,7 @@
                 <w:noProof/>
                 <w:webHidden/>
               </w:rPr>
-              <w:instrText xml:space="preserve"> PAGEREF _Toc421402028 \h </w:instrText>
+              <w:instrText xml:space="preserve"> PAGEREF _Toc421702476 \h </w:instrText>
             </w:r>
             <w:r>
               <w:rPr>
@@ -652,7 +663,7 @@
                 <w:noProof/>
                 <w:webHidden/>
               </w:rPr>
-              <w:t>12</w:t>
+              <w:t>13</w:t>
             </w:r>
             <w:r>
               <w:rPr>
@@ -673,7 +684,7 @@
               <w:noProof/>
             </w:rPr>
           </w:pPr>
-          <w:hyperlink w:anchor="_Toc421402029" w:history="1">
+          <w:hyperlink w:anchor="_Toc421702477" w:history="1">
             <w:r>
               <w:rPr>
                 <w:rStyle w:val="a4"/>
@@ -708,7 +719,7 @@
                 <w:noProof/>
                 <w:webHidden/>
               </w:rPr>
-              <w:instrText xml:space="preserve"> PAGEREF _Toc421402029 \h </w:instrText>
+              <w:instrText xml:space="preserve"> PAGEREF _Toc421702477 \h </w:instrText>
             </w:r>
             <w:r>
               <w:rPr>
@@ -728,7 +739,7 @@
                 <w:noProof/>
                 <w:webHidden/>
               </w:rPr>
-              <w:t>12</w:t>
+              <w:t>14</w:t>
             </w:r>
             <w:r>
               <w:rPr>
@@ -750,9 +761,6 @@
       <w:pPr>
         <w:widowControl/>
         <w:jc w:val="left"/>
-        <w:rPr>
-          <w:rFonts w:hint="eastAsia"/>
-        </w:rPr>
       </w:pPr>
       <w:r>
         <w:br w:type="page"/>
@@ -764,18 +772,56 @@
         <w:jc w:val="left"/>
         <w:rPr>
           <w:rFonts w:hint="eastAsia"/>
-        </w:rPr>
-      </w:pPr>
-      <w:r>
-        <w:rPr>
-          <w:rFonts w:hint="eastAsia"/>
+          <w:b/>
+          <w:color w:val="FF0000"/>
+          <w:sz w:val="30"/>
+          <w:szCs w:val="30"/>
+        </w:rPr>
+      </w:pPr>
+      <w:r>
+        <w:rPr>
+          <w:rFonts w:hint="eastAsia"/>
+          <w:b/>
+          <w:color w:val="FF0000"/>
+          <w:sz w:val="30"/>
+          <w:szCs w:val="30"/>
         </w:rPr>
         <w:lastRenderedPageBreak/>
-        <w:t>测试阶段请访问</w:t>
-      </w:r>
-      <w:r>
-        <w:rPr>
-          <w:rFonts w:hint="eastAsia"/>
+        <w:t>注意：</w:t>
+      </w:r>
+    </w:p>
+    <w:p>
+      <w:pPr>
+        <w:widowControl/>
+        <w:jc w:val="left"/>
+        <w:rPr>
+          <w:sz w:val="28"/>
+          <w:szCs w:val="28"/>
+        </w:rPr>
+      </w:pPr>
+      <w:r>
+        <w:rPr>
+          <w:rFonts w:hint="eastAsia"/>
+          <w:sz w:val="28"/>
+          <w:szCs w:val="28"/>
+        </w:rPr>
+        <w:t>测试阶段</w:t>
+      </w:r>
+      <w:proofErr w:type="gramStart"/>
+      <w:r>
+        <w:rPr>
+          <w:rFonts w:hint="eastAsia"/>
+          <w:sz w:val="28"/>
+          <w:szCs w:val="28"/>
+        </w:rPr>
+        <w:t>请访问</w:t>
+      </w:r>
+      <w:proofErr w:type="gramEnd"/>
+      <w:r>
+        <w:rPr>
+          <w:rFonts w:hint="eastAsia"/>
+          <w:sz w:val="28"/>
+          <w:szCs w:val="28"/>
         </w:rPr>
         <w:t xml:space="preserve"> </w:t>
       </w:r>
@@ -783,6 +829,8 @@
         <w:r>
           <w:rPr>
             <w:rStyle w:val="a4"/>
+            <w:sz w:val="28"/>
+            <w:szCs w:val="28"/>
           </w:rPr>
           <w:t>http://120.25.228.56/manage/login</w:t>
         </w:r>
@@ -793,46 +841,273 @@
         <w:widowControl/>
         <w:jc w:val="left"/>
         <w:rPr>
-          <w:rFonts w:hint="eastAsia"/>
-        </w:rPr>
-      </w:pPr>
-      <w:r>
-        <w:rPr>
-          <w:rFonts w:hint="eastAsia"/>
+          <w:sz w:val="28"/>
+          <w:szCs w:val="28"/>
+        </w:rPr>
+      </w:pPr>
+      <w:r>
+        <w:rPr>
+          <w:rFonts w:hint="eastAsia"/>
+          <w:sz w:val="28"/>
+          <w:szCs w:val="28"/>
         </w:rPr>
         <w:t>域名正式使用后再转为</w:t>
+      </w:r>
+      <w:r>
+        <w:rPr>
+          <w:sz w:val="28"/>
+          <w:szCs w:val="28"/>
+        </w:rPr>
+        <w:fldChar w:fldCharType="begin"/>
+      </w:r>
+      <w:r>
+        <w:rPr>
+          <w:sz w:val="28"/>
+          <w:szCs w:val="28"/>
+        </w:rPr>
+        <w:instrText>HYPERLINK "http://www.winguide.cn/manage/login"</w:instrText>
+      </w:r>
+      <w:r>
+        <w:rPr>
+          <w:sz w:val="28"/>
+          <w:szCs w:val="28"/>
+        </w:rPr>
+        <w:fldChar w:fldCharType="separate"/>
+      </w:r>
+      <w:r>
+        <w:rPr>
+          <w:rStyle w:val="a4"/>
+          <w:sz w:val="28"/>
+          <w:szCs w:val="28"/>
+        </w:rPr>
+        <w:t>http://www.winguide.cn/manage/login</w:t>
+      </w:r>
+      <w:r>
+        <w:rPr>
+          <w:sz w:val="28"/>
+          <w:szCs w:val="28"/>
+        </w:rPr>
+        <w:fldChar w:fldCharType="end"/>
+      </w:r>
+    </w:p>
+    <w:p>
+      <w:pPr>
+        <w:widowControl/>
+        <w:jc w:val="left"/>
+        <w:rPr>
+          <w:rFonts w:hint="eastAsia"/>
+          <w:sz w:val="28"/>
+          <w:szCs w:val="28"/>
+        </w:rPr>
+      </w:pPr>
+    </w:p>
+    <w:p>
+      <w:pPr>
+        <w:widowControl/>
+        <w:jc w:val="left"/>
+        <w:rPr>
+          <w:rFonts w:hint="eastAsia"/>
+          <w:sz w:val="28"/>
+          <w:szCs w:val="28"/>
+        </w:rPr>
+      </w:pPr>
+      <w:r>
+        <w:rPr>
+          <w:rFonts w:hint="eastAsia"/>
+          <w:sz w:val="28"/>
+          <w:szCs w:val="28"/>
+        </w:rPr>
+        <w:t>后台管理员</w:t>
+      </w:r>
+      <w:r>
+        <w:rPr>
+          <w:rFonts w:hint="eastAsia"/>
+          <w:sz w:val="28"/>
+          <w:szCs w:val="28"/>
+        </w:rPr>
+        <w:t xml:space="preserve">   </w:t>
+      </w:r>
+      <w:proofErr w:type="gramStart"/>
+      <w:r>
+        <w:rPr>
+          <w:rFonts w:hint="eastAsia"/>
+          <w:sz w:val="28"/>
+          <w:szCs w:val="28"/>
+        </w:rPr>
+        <w:t>帐号</w:t>
+      </w:r>
+      <w:proofErr w:type="gramEnd"/>
+      <w:r>
+        <w:rPr>
+          <w:rFonts w:hint="eastAsia"/>
+          <w:sz w:val="28"/>
+          <w:szCs w:val="28"/>
+        </w:rPr>
+        <w:t>：</w:t>
       </w:r>
       <w:hyperlink r:id="rId8" w:history="1">
         <w:r>
           <w:rPr>
             <w:rStyle w:val="a4"/>
+            <w:rFonts w:hint="eastAsia"/>
+            <w:sz w:val="28"/>
+            <w:szCs w:val="28"/>
           </w:rPr>
-          <w:t>http://www.winguide.cn/manage/login</w:t>
+          <w:t>admin@winguide.cn</w:t>
         </w:r>
       </w:hyperlink>
+      <w:r>
+        <w:rPr>
+          <w:rFonts w:hint="eastAsia"/>
+          <w:sz w:val="28"/>
+          <w:szCs w:val="28"/>
+        </w:rPr>
+        <w:t xml:space="preserve">    </w:t>
+      </w:r>
+      <w:r>
+        <w:rPr>
+          <w:rFonts w:hint="eastAsia"/>
+          <w:sz w:val="28"/>
+          <w:szCs w:val="28"/>
+        </w:rPr>
+        <w:t>密码：</w:t>
+      </w:r>
+      <w:r>
+        <w:rPr>
+          <w:rFonts w:hint="eastAsia"/>
+          <w:sz w:val="28"/>
+          <w:szCs w:val="28"/>
+        </w:rPr>
+        <w:t>dudu123</w:t>
+      </w:r>
     </w:p>
     <w:p>
       <w:pPr>
         <w:widowControl/>
         <w:jc w:val="left"/>
-      </w:pPr>
+        <w:rPr>
+          <w:rFonts w:hint="eastAsia"/>
+          <w:sz w:val="28"/>
+          <w:szCs w:val="28"/>
+        </w:rPr>
+      </w:pPr>
+      <w:r>
+        <w:rPr>
+          <w:rFonts w:hint="eastAsia"/>
+          <w:sz w:val="28"/>
+          <w:szCs w:val="28"/>
+        </w:rPr>
+        <w:t>测试用中介</w:t>
+      </w:r>
+      <w:r>
+        <w:rPr>
+          <w:rFonts w:hint="eastAsia"/>
+          <w:sz w:val="28"/>
+          <w:szCs w:val="28"/>
+        </w:rPr>
+        <w:t xml:space="preserve">   </w:t>
+      </w:r>
+      <w:proofErr w:type="gramStart"/>
+      <w:r>
+        <w:rPr>
+          <w:rFonts w:hint="eastAsia"/>
+          <w:sz w:val="28"/>
+          <w:szCs w:val="28"/>
+        </w:rPr>
+        <w:t>帐号</w:t>
+      </w:r>
+      <w:proofErr w:type="gramEnd"/>
+      <w:r>
+        <w:rPr>
+          <w:rFonts w:hint="eastAsia"/>
+          <w:sz w:val="28"/>
+          <w:szCs w:val="28"/>
+        </w:rPr>
+        <w:t>：</w:t>
+      </w:r>
+      <w:hyperlink r:id="rId9" w:history="1">
+        <w:r>
+          <w:rPr>
+            <w:rStyle w:val="a4"/>
+            <w:rFonts w:hint="eastAsia"/>
+            <w:sz w:val="28"/>
+            <w:szCs w:val="28"/>
+          </w:rPr>
+          <w:t>agency@winguide.cn</w:t>
+        </w:r>
+      </w:hyperlink>
+      <w:r>
+        <w:rPr>
+          <w:rFonts w:hint="eastAsia"/>
+          <w:sz w:val="28"/>
+          <w:szCs w:val="28"/>
+        </w:rPr>
+        <w:t xml:space="preserve">    </w:t>
+      </w:r>
+      <w:r>
+        <w:rPr>
+          <w:rFonts w:hint="eastAsia"/>
+          <w:sz w:val="28"/>
+          <w:szCs w:val="28"/>
+        </w:rPr>
+        <w:t>密码：</w:t>
+      </w:r>
+      <w:r>
+        <w:rPr>
+          <w:rFonts w:hint="eastAsia"/>
+          <w:sz w:val="28"/>
+          <w:szCs w:val="28"/>
+        </w:rPr>
+        <w:t>dudu123</w:t>
+      </w:r>
+    </w:p>
+    <w:p>
+      <w:pPr>
+        <w:widowControl/>
+        <w:jc w:val="left"/>
+        <w:rPr>
+          <w:rFonts w:hint="eastAsia"/>
+        </w:rPr>
+      </w:pPr>
+    </w:p>
+    <w:p>
+      <w:pPr>
+        <w:widowControl/>
+        <w:jc w:val="left"/>
+      </w:pPr>
+    </w:p>
+    <w:p>
+      <w:pPr>
+        <w:widowControl/>
+        <w:jc w:val="left"/>
+      </w:pPr>
+      <w:r>
+        <w:br w:type="page"/>
+      </w:r>
     </w:p>
     <w:p>
       <w:pPr>
         <w:pStyle w:val="2"/>
       </w:pPr>
-      <w:bookmarkStart w:id="0" w:name="_Toc421402022"/>
-      <w:r>
-        <w:rPr>
-          <w:rFonts w:hint="eastAsia"/>
-        </w:rPr>
+      <w:bookmarkStart w:id="0" w:name="_Toc421702470"/>
+      <w:r>
+        <w:rPr>
+          <w:rFonts w:hint="eastAsia"/>
+        </w:rPr>
+        <w:lastRenderedPageBreak/>
         <w:t xml:space="preserve">(1) </w:t>
       </w:r>
       <w:r>
         <w:rPr>
           <w:rFonts w:hint="eastAsia"/>
         </w:rPr>
-        <w:t>登录系统</w:t>
+        <w:t>登录</w:t>
+      </w:r>
+      <w:r>
+        <w:rPr>
+          <w:rFonts w:hint="eastAsia"/>
+        </w:rPr>
+        <w:t>后台</w:t>
       </w:r>
       <w:bookmarkEnd w:id="0"/>
     </w:p>
@@ -849,7 +1124,7 @@
         </w:rPr>
         <w:t>网址：</w:t>
       </w:r>
-      <w:hyperlink r:id="rId9" w:history="1">
+      <w:hyperlink r:id="rId10" w:history="1">
         <w:r>
           <w:rPr>
             <w:rStyle w:val="a4"/>
@@ -896,96 +1171,6 @@
                 <pic:pic xmlns:pic="http://schemas.openxmlformats.org/drawingml/2006/picture">
                   <pic:nvPicPr>
                     <pic:cNvPr id="0" name="Picture 1"/>
-                    <pic:cNvPicPr>
-                      <a:picLocks noChangeAspect="1" noChangeArrowheads="1"/>
-                    </pic:cNvPicPr>
-                  </pic:nvPicPr>
-                  <pic:blipFill>
-                    <a:blip r:embed="rId10" cstate="print"/>
-                    <a:srcRect/>
-                    <a:stretch>
-                      <a:fillRect/>
-                    </a:stretch>
-                  </pic:blipFill>
-                  <pic:spPr bwMode="auto">
-                    <a:xfrm>
-                      <a:off x="0" y="0"/>
-                      <a:ext cx="5274310" cy="3020367"/>
-                    </a:xfrm>
-                    <a:prstGeom prst="rect">
-                      <a:avLst/>
-                    </a:prstGeom>
-                    <a:noFill/>
-                    <a:ln w="9525">
-                      <a:noFill/>
-                      <a:miter lim="800000"/>
-                      <a:headEnd/>
-                      <a:tailEnd/>
-                    </a:ln>
-                  </pic:spPr>
-                </pic:pic>
-              </a:graphicData>
-            </a:graphic>
-          </wp:inline>
-        </w:drawing>
-      </w:r>
-    </w:p>
-    <w:p>
-      <w:pPr>
-        <w:jc w:val="center"/>
-      </w:pPr>
-      <w:r>
-        <w:rPr>
-          <w:rFonts w:hint="eastAsia"/>
-        </w:rPr>
-        <w:t>图</w:t>
-      </w:r>
-      <w:r>
-        <w:rPr>
-          <w:rFonts w:hint="eastAsia"/>
-        </w:rPr>
-        <w:t xml:space="preserve"> </w:t>
-      </w:r>
-      <w:r>
-        <w:rPr>
-          <w:rFonts w:hint="eastAsia"/>
-        </w:rPr>
-        <w:t>系统登录界面</w:t>
-      </w:r>
-    </w:p>
-    <w:p/>
-    <w:p>
-      <w:r>
-        <w:rPr>
-          <w:rFonts w:hint="eastAsia"/>
-        </w:rPr>
-        <w:t xml:space="preserve">    B. </w:t>
-      </w:r>
-      <w:r>
-        <w:rPr>
-          <w:rFonts w:hint="eastAsia"/>
-        </w:rPr>
-        <w:t>中介帐号登录后只能到达学生信息录入表格页面</w:t>
-      </w:r>
-    </w:p>
-    <w:p>
-      <w:r>
-        <w:rPr>
-          <w:noProof/>
-        </w:rPr>
-        <w:drawing>
-          <wp:inline distT="0" distB="0" distL="0" distR="0">
-            <wp:extent cx="5274310" cy="3020367"/>
-            <wp:effectExtent l="19050" t="0" r="2540" b="0"/>
-            <wp:docPr id="7" name="图片 7"/>
-            <wp:cNvGraphicFramePr>
-              <a:graphicFrameLocks xmlns:a="http://schemas.openxmlformats.org/drawingml/2006/main" noChangeAspect="1"/>
-            </wp:cNvGraphicFramePr>
-            <a:graphic xmlns:a="http://schemas.openxmlformats.org/drawingml/2006/main">
-              <a:graphicData uri="http://schemas.openxmlformats.org/drawingml/2006/picture">
-                <pic:pic xmlns:pic="http://schemas.openxmlformats.org/drawingml/2006/picture">
-                  <pic:nvPicPr>
-                    <pic:cNvPr id="0" name="Picture 7"/>
                     <pic:cNvPicPr>
                       <a:picLocks noChangeAspect="1" noChangeArrowheads="1"/>
                     </pic:cNvPicPr>
@@ -1040,7 +1225,7 @@
         <w:rPr>
           <w:rFonts w:hint="eastAsia"/>
         </w:rPr>
-        <w:t>课程申请表格页面</w:t>
+        <w:t>系统登录界面</w:t>
       </w:r>
     </w:p>
     <w:p/>
@@ -1049,13 +1234,13 @@
         <w:rPr>
           <w:rFonts w:hint="eastAsia"/>
         </w:rPr>
-        <w:t xml:space="preserve">    C. </w:t>
-      </w:r>
-      <w:r>
-        <w:rPr>
-          <w:rFonts w:hint="eastAsia"/>
-        </w:rPr>
-        <w:t>后台管理帐号登录后跳转到下面的页面</w:t>
+        <w:t xml:space="preserve">    B. </w:t>
+      </w:r>
+      <w:r>
+        <w:rPr>
+          <w:rFonts w:hint="eastAsia"/>
+        </w:rPr>
+        <w:t>中介帐号登录后只能到达学生信息录入表格页面</w:t>
       </w:r>
     </w:p>
     <w:p>
@@ -1067,7 +1252,7 @@
           <wp:inline distT="0" distB="0" distL="0" distR="0">
             <wp:extent cx="5274310" cy="3020367"/>
             <wp:effectExtent l="19050" t="0" r="2540" b="0"/>
-            <wp:docPr id="10" name="图片 10"/>
+            <wp:docPr id="7" name="图片 7"/>
             <wp:cNvGraphicFramePr>
               <a:graphicFrameLocks xmlns:a="http://schemas.openxmlformats.org/drawingml/2006/main" noChangeAspect="1"/>
             </wp:cNvGraphicFramePr>
@@ -1075,7 +1260,7 @@
               <a:graphicData uri="http://schemas.openxmlformats.org/drawingml/2006/picture">
                 <pic:pic xmlns:pic="http://schemas.openxmlformats.org/drawingml/2006/picture">
                   <pic:nvPicPr>
-                    <pic:cNvPr id="0" name="Picture 10"/>
+                    <pic:cNvPr id="0" name="Picture 7"/>
                     <pic:cNvPicPr>
                       <a:picLocks noChangeAspect="1" noChangeArrowheads="1"/>
                     </pic:cNvPicPr>
@@ -1130,6 +1315,97 @@
         <w:rPr>
           <w:rFonts w:hint="eastAsia"/>
         </w:rPr>
+        <w:t>课程申请表格页面</w:t>
+      </w:r>
+    </w:p>
+    <w:p/>
+    <w:p>
+      <w:r>
+        <w:rPr>
+          <w:rFonts w:hint="eastAsia"/>
+        </w:rPr>
+        <w:t xml:space="preserve">    C. </w:t>
+      </w:r>
+      <w:r>
+        <w:rPr>
+          <w:rFonts w:hint="eastAsia"/>
+        </w:rPr>
+        <w:t>后台管理帐号登录后跳转到下面的页面</w:t>
+      </w:r>
+    </w:p>
+    <w:p>
+      <w:r>
+        <w:rPr>
+          <w:noProof/>
+        </w:rPr>
+        <w:lastRenderedPageBreak/>
+        <w:drawing>
+          <wp:inline distT="0" distB="0" distL="0" distR="0">
+            <wp:extent cx="5274310" cy="3020367"/>
+            <wp:effectExtent l="19050" t="0" r="2540" b="0"/>
+            <wp:docPr id="10" name="图片 10"/>
+            <wp:cNvGraphicFramePr>
+              <a:graphicFrameLocks xmlns:a="http://schemas.openxmlformats.org/drawingml/2006/main" noChangeAspect="1"/>
+            </wp:cNvGraphicFramePr>
+            <a:graphic xmlns:a="http://schemas.openxmlformats.org/drawingml/2006/main">
+              <a:graphicData uri="http://schemas.openxmlformats.org/drawingml/2006/picture">
+                <pic:pic xmlns:pic="http://schemas.openxmlformats.org/drawingml/2006/picture">
+                  <pic:nvPicPr>
+                    <pic:cNvPr id="0" name="Picture 10"/>
+                    <pic:cNvPicPr>
+                      <a:picLocks noChangeAspect="1" noChangeArrowheads="1"/>
+                    </pic:cNvPicPr>
+                  </pic:nvPicPr>
+                  <pic:blipFill>
+                    <a:blip r:embed="rId13" cstate="print"/>
+                    <a:srcRect/>
+                    <a:stretch>
+                      <a:fillRect/>
+                    </a:stretch>
+                  </pic:blipFill>
+                  <pic:spPr bwMode="auto">
+                    <a:xfrm>
+                      <a:off x="0" y="0"/>
+                      <a:ext cx="5274310" cy="3020367"/>
+                    </a:xfrm>
+                    <a:prstGeom prst="rect">
+                      <a:avLst/>
+                    </a:prstGeom>
+                    <a:noFill/>
+                    <a:ln w="9525">
+                      <a:noFill/>
+                      <a:miter lim="800000"/>
+                      <a:headEnd/>
+                      <a:tailEnd/>
+                    </a:ln>
+                  </pic:spPr>
+                </pic:pic>
+              </a:graphicData>
+            </a:graphic>
+          </wp:inline>
+        </w:drawing>
+      </w:r>
+    </w:p>
+    <w:p>
+      <w:pPr>
+        <w:jc w:val="center"/>
+      </w:pPr>
+      <w:r>
+        <w:rPr>
+          <w:rFonts w:hint="eastAsia"/>
+        </w:rPr>
+        <w:t>图</w:t>
+      </w:r>
+      <w:r>
+        <w:rPr>
+          <w:rFonts w:hint="eastAsia"/>
+        </w:rPr>
+        <w:t xml:space="preserve"> </w:t>
+      </w:r>
+      <w:r>
+        <w:rPr>
+          <w:rFonts w:hint="eastAsia"/>
+        </w:rPr>
         <w:t>管理系统界面</w:t>
       </w:r>
     </w:p>
@@ -1168,8 +1444,17 @@
           <w:rFonts w:hint="eastAsia"/>
           <w:b/>
         </w:rPr>
-        <w:t>付费帐号</w:t>
-      </w:r>
+        <w:t>付费</w:t>
+      </w:r>
+      <w:proofErr w:type="gramStart"/>
+      <w:r>
+        <w:rPr>
+          <w:rFonts w:hint="eastAsia"/>
+          <w:b/>
+        </w:rPr>
+        <w:t>帐号</w:t>
+      </w:r>
+      <w:proofErr w:type="gramEnd"/>
       <w:r>
         <w:rPr>
           <w:rFonts w:hint="eastAsia"/>
@@ -1181,8 +1466,17 @@
           <w:rFonts w:hint="eastAsia"/>
           <w:b/>
         </w:rPr>
-        <w:t>普通帐号</w:t>
-      </w:r>
+        <w:t>普通</w:t>
+      </w:r>
+      <w:proofErr w:type="gramStart"/>
+      <w:r>
+        <w:rPr>
+          <w:rFonts w:hint="eastAsia"/>
+          <w:b/>
+        </w:rPr>
+        <w:t>帐号</w:t>
+      </w:r>
+      <w:proofErr w:type="gramEnd"/>
       <w:r>
         <w:rPr>
           <w:rFonts w:hint="eastAsia"/>
@@ -1220,8 +1514,17 @@
           <w:rFonts w:hint="eastAsia"/>
           <w:b/>
         </w:rPr>
-        <w:t>后台帐号</w:t>
-      </w:r>
+        <w:t>后台</w:t>
+      </w:r>
+      <w:proofErr w:type="gramStart"/>
+      <w:r>
+        <w:rPr>
+          <w:rFonts w:hint="eastAsia"/>
+          <w:b/>
+        </w:rPr>
+        <w:t>帐号</w:t>
+      </w:r>
+      <w:proofErr w:type="gramEnd"/>
       <w:r>
         <w:rPr>
           <w:rFonts w:hint="eastAsia"/>
@@ -1245,7 +1548,21 @@
         <w:rPr>
           <w:rFonts w:hint="eastAsia"/>
         </w:rPr>
-        <w:t>共七个版块，均可从</w:t>
+        <w:t>共七个</w:t>
+      </w:r>
+      <w:proofErr w:type="gramStart"/>
+      <w:r>
+        <w:rPr>
+          <w:rFonts w:hint="eastAsia"/>
+        </w:rPr>
+        <w:t>版块</w:t>
+      </w:r>
+      <w:proofErr w:type="gramEnd"/>
+      <w:r>
+        <w:rPr>
+          <w:rFonts w:hint="eastAsia"/>
+        </w:rPr>
+        <w:t>，均可从</w:t>
       </w:r>
       <w:r>
         <w:rPr>
@@ -1266,7 +1583,7 @@
       <w:pPr>
         <w:pStyle w:val="2"/>
       </w:pPr>
-      <w:bookmarkStart w:id="1" w:name="_Toc421402023"/>
+      <w:bookmarkStart w:id="1" w:name="_Toc421702471"/>
       <w:r>
         <w:rPr>
           <w:rFonts w:hint="eastAsia"/>
@@ -1320,11 +1637,19 @@
         </w:rPr>
         <w:t>，以</w:t>
       </w:r>
-      <w:r>
-        <w:rPr>
-          <w:rFonts w:hint="eastAsia"/>
-        </w:rPr>
-        <w:t>作文章筛选</w:t>
+      <w:proofErr w:type="gramStart"/>
+      <w:r>
+        <w:rPr>
+          <w:rFonts w:hint="eastAsia"/>
+        </w:rPr>
+        <w:t>作文章</w:t>
+      </w:r>
+      <w:proofErr w:type="gramEnd"/>
+      <w:r>
+        <w:rPr>
+          <w:rFonts w:hint="eastAsia"/>
+        </w:rPr>
+        <w:t>筛选</w:t>
       </w:r>
       <w:r>
         <w:rPr>
@@ -1376,7 +1701,7 @@
                     </pic:cNvPicPr>
                   </pic:nvPicPr>
                   <pic:blipFill>
-                    <a:blip r:embed="rId13" cstate="print"/>
+                    <a:blip r:embed="rId14" cstate="print"/>
                     <a:srcRect/>
                     <a:stretch>
                       <a:fillRect/>
@@ -1413,28 +1738,28 @@
         <w:rPr>
           <w:rFonts w:hint="eastAsia"/>
         </w:rPr>
+        <w:t>图</w:t>
+      </w:r>
+      <w:r>
+        <w:rPr>
+          <w:rFonts w:hint="eastAsia"/>
+        </w:rPr>
+        <w:t xml:space="preserve"> </w:t>
+      </w:r>
+      <w:r>
+        <w:rPr>
+          <w:rFonts w:hint="eastAsia"/>
+        </w:rPr>
+        <w:t>文章列表</w:t>
+      </w:r>
+    </w:p>
+    <w:p/>
+    <w:p>
+      <w:r>
+        <w:rPr>
+          <w:rFonts w:hint="eastAsia"/>
+        </w:rPr>
         <w:lastRenderedPageBreak/>
-        <w:t>图</w:t>
-      </w:r>
-      <w:r>
-        <w:rPr>
-          <w:rFonts w:hint="eastAsia"/>
-        </w:rPr>
-        <w:t xml:space="preserve"> </w:t>
-      </w:r>
-      <w:r>
-        <w:rPr>
-          <w:rFonts w:hint="eastAsia"/>
-        </w:rPr>
-        <w:t>文章列表</w:t>
-      </w:r>
-    </w:p>
-    <w:p/>
-    <w:p>
-      <w:r>
-        <w:rPr>
-          <w:rFonts w:hint="eastAsia"/>
-        </w:rPr>
         <w:t xml:space="preserve">    </w:t>
       </w:r>
       <w:r>
@@ -1507,7 +1832,7 @@
                     </pic:cNvPicPr>
                   </pic:nvPicPr>
                   <pic:blipFill>
-                    <a:blip r:embed="rId14" cstate="print"/>
+                    <a:blip r:embed="rId15" cstate="print"/>
                     <a:srcRect/>
                     <a:stretch>
                       <a:fillRect/>
@@ -1634,29 +1959,47 @@
         </w:rPr>
         <w:t>；如果是</w:t>
       </w:r>
+      <w:proofErr w:type="spellStart"/>
       <w:r>
         <w:rPr>
           <w:rFonts w:hint="eastAsia"/>
         </w:rPr>
         <w:t>youku</w:t>
       </w:r>
+      <w:proofErr w:type="spellEnd"/>
       <w:r>
         <w:rPr>
           <w:rFonts w:hint="eastAsia"/>
         </w:rPr>
         <w:t>、</w:t>
       </w:r>
+      <w:proofErr w:type="spellStart"/>
       <w:r>
         <w:rPr>
           <w:rFonts w:hint="eastAsia"/>
         </w:rPr>
         <w:t>tudou</w:t>
       </w:r>
-      <w:r>
-        <w:rPr>
-          <w:rFonts w:hint="eastAsia"/>
-        </w:rPr>
-        <w:t>之类的外链网页地址，请使用图中红框内</w:t>
+      <w:proofErr w:type="spellEnd"/>
+      <w:r>
+        <w:rPr>
+          <w:rFonts w:hint="eastAsia"/>
+        </w:rPr>
+        <w:t>之类</w:t>
+      </w:r>
+      <w:proofErr w:type="gramStart"/>
+      <w:r>
+        <w:rPr>
+          <w:rFonts w:hint="eastAsia"/>
+        </w:rPr>
+        <w:t>的外链网页</w:t>
+      </w:r>
+      <w:proofErr w:type="gramEnd"/>
+      <w:r>
+        <w:rPr>
+          <w:rFonts w:hint="eastAsia"/>
+        </w:rPr>
+        <w:t>地址，请使用图中红框内</w:t>
       </w:r>
       <w:r>
         <w:rPr>
@@ -1732,7 +2075,7 @@
                     </pic:cNvPicPr>
                   </pic:nvPicPr>
                   <pic:blipFill>
-                    <a:blip r:embed="rId15" cstate="print"/>
+                    <a:blip r:embed="rId16" cstate="print"/>
                     <a:srcRect/>
                     <a:stretch>
                       <a:fillRect/>
@@ -1769,7 +2112,6 @@
         <w:rPr>
           <w:rFonts w:hint="eastAsia"/>
         </w:rPr>
-        <w:lastRenderedPageBreak/>
         <w:t>图</w:t>
       </w:r>
       <w:r>
@@ -1778,19 +2120,21 @@
         </w:rPr>
         <w:t xml:space="preserve"> </w:t>
       </w:r>
+      <w:proofErr w:type="gramStart"/>
       <w:r>
         <w:rPr>
           <w:rFonts w:hint="eastAsia"/>
         </w:rPr>
         <w:t>添加外链视频</w:t>
       </w:r>
+      <w:proofErr w:type="gramEnd"/>
     </w:p>
     <w:p/>
     <w:p>
       <w:pPr>
         <w:pStyle w:val="2"/>
       </w:pPr>
-      <w:bookmarkStart w:id="2" w:name="_Toc421402024"/>
+      <w:bookmarkStart w:id="2" w:name="_Toc421702472"/>
       <w:r>
         <w:rPr>
           <w:rFonts w:hint="eastAsia"/>
@@ -1801,9 +2145,17 @@
         <w:rPr>
           <w:rFonts w:hint="eastAsia"/>
         </w:rPr>
-        <w:t>付费帐号</w:t>
+        <w:t>付费</w:t>
+      </w:r>
+      <w:proofErr w:type="gramStart"/>
+      <w:r>
+        <w:rPr>
+          <w:rFonts w:hint="eastAsia"/>
+        </w:rPr>
+        <w:t>帐号</w:t>
       </w:r>
       <w:bookmarkEnd w:id="2"/>
+      <w:proofErr w:type="gramEnd"/>
     </w:p>
     <w:p>
       <w:r>
@@ -1858,7 +2210,7 @@
                     </pic:cNvPicPr>
                   </pic:nvPicPr>
                   <pic:blipFill>
-                    <a:blip r:embed="rId16" cstate="print"/>
+                    <a:blip r:embed="rId17" cstate="print"/>
                     <a:srcRect/>
                     <a:stretch>
                       <a:fillRect/>
@@ -1935,7 +2287,7 @@
                     </pic:cNvPicPr>
                   </pic:nvPicPr>
                   <pic:blipFill>
-                    <a:blip r:embed="rId17" cstate="print"/>
+                    <a:blip r:embed="rId18" cstate="print"/>
                     <a:srcRect/>
                     <a:stretch>
                       <a:fillRect/>
@@ -1972,7 +2324,6 @@
         <w:rPr>
           <w:rFonts w:hint="eastAsia"/>
         </w:rPr>
-        <w:lastRenderedPageBreak/>
         <w:t>图</w:t>
       </w:r>
       <w:r>
@@ -2025,7 +2376,21 @@
         <w:rPr>
           <w:rFonts w:hint="eastAsia"/>
         </w:rPr>
-        <w:t>筛选帐号及导出</w:t>
+        <w:t>筛选</w:t>
+      </w:r>
+      <w:proofErr w:type="gramStart"/>
+      <w:r>
+        <w:rPr>
+          <w:rFonts w:hint="eastAsia"/>
+        </w:rPr>
+        <w:t>帐号</w:t>
+      </w:r>
+      <w:proofErr w:type="gramEnd"/>
+      <w:r>
+        <w:rPr>
+          <w:rFonts w:hint="eastAsia"/>
+        </w:rPr>
+        <w:t>及导出</w:t>
       </w:r>
       <w:r>
         <w:rPr>
@@ -2038,6 +2403,35 @@
           <w:rFonts w:hint="eastAsia"/>
         </w:rPr>
         <w:t>表格</w:t>
+      </w:r>
+      <w:r>
+        <w:rPr>
+          <w:rFonts w:hint="eastAsia"/>
+        </w:rPr>
+        <w:t>，</w:t>
+      </w:r>
+      <w:r>
+        <w:rPr>
+          <w:rFonts w:hint="eastAsia"/>
+          <w:color w:val="FF0000"/>
+        </w:rPr>
+        <w:t>这些</w:t>
+      </w:r>
+      <w:proofErr w:type="gramStart"/>
+      <w:r>
+        <w:rPr>
+          <w:rFonts w:hint="eastAsia"/>
+          <w:color w:val="FF0000"/>
+        </w:rPr>
+        <w:t>帐号</w:t>
+      </w:r>
+      <w:proofErr w:type="gramEnd"/>
+      <w:r>
+        <w:rPr>
+          <w:rFonts w:hint="eastAsia"/>
+          <w:color w:val="FF0000"/>
+        </w:rPr>
+        <w:t>是用作售卖课程用的，需提供给中介或工作人员激活，然后再交给学生登录使用</w:t>
       </w:r>
     </w:p>
     <w:p>
@@ -2078,7 +2472,7 @@
                     </pic:cNvPicPr>
                   </pic:nvPicPr>
                   <pic:blipFill>
-                    <a:blip r:embed="rId18" cstate="print"/>
+                    <a:blip r:embed="rId19" cstate="print"/>
                     <a:srcRect/>
                     <a:stretch>
                       <a:fillRect/>
@@ -2127,7 +2521,21 @@
         <w:rPr>
           <w:rFonts w:hint="eastAsia"/>
         </w:rPr>
-        <w:t>课程帐号列表</w:t>
+        <w:t>课程</w:t>
+      </w:r>
+      <w:proofErr w:type="gramStart"/>
+      <w:r>
+        <w:rPr>
+          <w:rFonts w:hint="eastAsia"/>
+        </w:rPr>
+        <w:t>帐号</w:t>
+      </w:r>
+      <w:proofErr w:type="gramEnd"/>
+      <w:r>
+        <w:rPr>
+          <w:rFonts w:hint="eastAsia"/>
+        </w:rPr>
+        <w:t>列表</w:t>
       </w:r>
     </w:p>
     <w:p/>
@@ -2154,7 +2562,7 @@
                     </pic:cNvPicPr>
                   </pic:nvPicPr>
                   <pic:blipFill>
-                    <a:blip r:embed="rId19" cstate="print"/>
+                    <a:blip r:embed="rId20" cstate="print"/>
                     <a:srcRect/>
                     <a:stretch>
                       <a:fillRect/>
@@ -2203,8 +2611,16 @@
         <w:rPr>
           <w:rFonts w:hint="eastAsia"/>
         </w:rPr>
-        <w:t>导出的帐号</w:t>
-      </w:r>
+        <w:t>导出的</w:t>
+      </w:r>
+      <w:proofErr w:type="gramStart"/>
+      <w:r>
+        <w:rPr>
+          <w:rFonts w:hint="eastAsia"/>
+        </w:rPr>
+        <w:t>帐号</w:t>
+      </w:r>
+      <w:proofErr w:type="gramEnd"/>
       <w:r>
         <w:rPr>
           <w:rFonts w:hint="eastAsia"/>
@@ -2230,7 +2646,35 @@
         <w:rPr>
           <w:rFonts w:hint="eastAsia"/>
         </w:rPr>
-        <w:t>后台提供批量新建课程帐号功能，帐号名形式为</w:t>
+        <w:t>后台提供批量新建课程</w:t>
+      </w:r>
+      <w:proofErr w:type="gramStart"/>
+      <w:r>
+        <w:rPr>
+          <w:rFonts w:hint="eastAsia"/>
+        </w:rPr>
+        <w:t>帐号</w:t>
+      </w:r>
+      <w:proofErr w:type="gramEnd"/>
+      <w:r>
+        <w:rPr>
+          <w:rFonts w:hint="eastAsia"/>
+        </w:rPr>
+        <w:t>功能，</w:t>
+      </w:r>
+      <w:proofErr w:type="gramStart"/>
+      <w:r>
+        <w:rPr>
+          <w:rFonts w:hint="eastAsia"/>
+        </w:rPr>
+        <w:t>帐号</w:t>
+      </w:r>
+      <w:proofErr w:type="gramEnd"/>
+      <w:r>
+        <w:rPr>
+          <w:rFonts w:hint="eastAsia"/>
+        </w:rPr>
+        <w:t>名形式为</w:t>
       </w:r>
       <w:r>
         <w:rPr>
@@ -2242,14 +2686,48 @@
         <w:rPr>
           <w:rFonts w:hint="eastAsia"/>
         </w:rPr>
-        <w:t>，每个新建帐号有一个初</w:t>
+        <w:t>，每个新建</w:t>
+      </w:r>
+      <w:proofErr w:type="gramStart"/>
+      <w:r>
+        <w:rPr>
+          <w:rFonts w:hint="eastAsia"/>
+        </w:rPr>
+        <w:t>帐号</w:t>
+      </w:r>
+      <w:proofErr w:type="gramEnd"/>
+      <w:r>
+        <w:rPr>
+          <w:rFonts w:hint="eastAsia"/>
+        </w:rPr>
+        <w:t>有一个初</w:t>
       </w:r>
       <w:r>
         <w:rPr>
           <w:rFonts w:hint="eastAsia"/>
         </w:rPr>
         <w:lastRenderedPageBreak/>
-        <w:t>始密码供激活和登录。红框内为预计帐号范围。</w:t>
+        <w:t>始密码供激活和登录。红框内为预计</w:t>
+      </w:r>
+      <w:r>
+        <w:rPr>
+          <w:rFonts w:hint="eastAsia"/>
+        </w:rPr>
+        <w:t>新增</w:t>
+      </w:r>
+      <w:proofErr w:type="gramStart"/>
+      <w:r>
+        <w:rPr>
+          <w:rFonts w:hint="eastAsia"/>
+        </w:rPr>
+        <w:t>帐号</w:t>
+      </w:r>
+      <w:proofErr w:type="gramEnd"/>
+      <w:r>
+        <w:rPr>
+          <w:rFonts w:hint="eastAsia"/>
+        </w:rPr>
+        <w:t>范围。</w:t>
       </w:r>
     </w:p>
     <w:p>
@@ -2291,7 +2769,7 @@
                     </pic:cNvPicPr>
                   </pic:nvPicPr>
                   <pic:blipFill>
-                    <a:blip r:embed="rId20" cstate="print"/>
+                    <a:blip r:embed="rId21" cstate="print"/>
                     <a:srcRect/>
                     <a:stretch>
                       <a:fillRect/>
@@ -2352,15 +2830,23 @@
         <w:rPr>
           <w:rFonts w:hint="eastAsia"/>
         </w:rPr>
-        <w:t>课程帐号</w:t>
-      </w:r>
+        <w:t>课程</w:t>
+      </w:r>
+      <w:proofErr w:type="gramStart"/>
+      <w:r>
+        <w:rPr>
+          <w:rFonts w:hint="eastAsia"/>
+        </w:rPr>
+        <w:t>帐号</w:t>
+      </w:r>
+      <w:proofErr w:type="gramEnd"/>
     </w:p>
     <w:p/>
     <w:p>
       <w:pPr>
         <w:pStyle w:val="2"/>
       </w:pPr>
-      <w:bookmarkStart w:id="3" w:name="_Toc421402025"/>
+      <w:bookmarkStart w:id="3" w:name="_Toc421702473"/>
       <w:r>
         <w:rPr>
           <w:rFonts w:hint="eastAsia"/>
@@ -2371,9 +2857,17 @@
         <w:rPr>
           <w:rFonts w:hint="eastAsia"/>
         </w:rPr>
-        <w:t>普通帐号</w:t>
+        <w:t>普通</w:t>
+      </w:r>
+      <w:proofErr w:type="gramStart"/>
+      <w:r>
+        <w:rPr>
+          <w:rFonts w:hint="eastAsia"/>
+        </w:rPr>
+        <w:t>帐号</w:t>
       </w:r>
       <w:bookmarkEnd w:id="3"/>
+      <w:proofErr w:type="gramEnd"/>
     </w:p>
     <w:p>
       <w:r>
@@ -2386,7 +2880,41 @@
         <w:rPr>
           <w:rFonts w:hint="eastAsia"/>
         </w:rPr>
-        <w:t>手机注册用户帐号列表</w:t>
+        <w:t>手机注册用户</w:t>
+      </w:r>
+      <w:proofErr w:type="gramStart"/>
+      <w:r>
+        <w:rPr>
+          <w:rFonts w:hint="eastAsia"/>
+        </w:rPr>
+        <w:t>帐号</w:t>
+      </w:r>
+      <w:proofErr w:type="gramEnd"/>
+      <w:r>
+        <w:rPr>
+          <w:rFonts w:hint="eastAsia"/>
+        </w:rPr>
+        <w:t>列表</w:t>
+      </w:r>
+      <w:r>
+        <w:rPr>
+          <w:rFonts w:hint="eastAsia"/>
+        </w:rPr>
+        <w:t>，</w:t>
+      </w:r>
+      <w:proofErr w:type="gramStart"/>
+      <w:r>
+        <w:rPr>
+          <w:rFonts w:hint="eastAsia"/>
+        </w:rPr>
+        <w:t>即非付费用</w:t>
+      </w:r>
+      <w:proofErr w:type="gramEnd"/>
+      <w:r>
+        <w:rPr>
+          <w:rFonts w:hint="eastAsia"/>
+        </w:rPr>
+        <w:t>户。</w:t>
       </w:r>
     </w:p>
     <w:p>
@@ -2413,7 +2941,7 @@
                     </pic:cNvPicPr>
                   </pic:nvPicPr>
                   <pic:blipFill>
-                    <a:blip r:embed="rId21" cstate="print"/>
+                    <a:blip r:embed="rId22" cstate="print"/>
                     <a:srcRect/>
                     <a:stretch>
                       <a:fillRect/>
@@ -2470,7 +2998,7 @@
       <w:pPr>
         <w:pStyle w:val="2"/>
       </w:pPr>
-      <w:bookmarkStart w:id="4" w:name="_Toc421402026"/>
+      <w:bookmarkStart w:id="4" w:name="_Toc421702474"/>
       <w:r>
         <w:rPr>
           <w:rFonts w:hint="eastAsia"/>
@@ -2505,7 +3033,21 @@
         <w:rPr>
           <w:rFonts w:hint="eastAsia"/>
         </w:rPr>
-        <w:t>公共讨论区主题列表，分别对应每一个课程和网站首页。这里的内容一般不需要添加和修改。</w:t>
+        <w:t>公共讨论</w:t>
+      </w:r>
+      <w:proofErr w:type="gramStart"/>
+      <w:r>
+        <w:rPr>
+          <w:rFonts w:hint="eastAsia"/>
+        </w:rPr>
+        <w:t>区主题</w:t>
+      </w:r>
+      <w:proofErr w:type="gramEnd"/>
+      <w:r>
+        <w:rPr>
+          <w:rFonts w:hint="eastAsia"/>
+        </w:rPr>
+        <w:t>列表，分别对应每一个课程和网站首页。这里的内容一般不需要添加和修改。</w:t>
       </w:r>
     </w:p>
     <w:p>
@@ -2515,6 +3057,22 @@
           <w:noProof/>
         </w:rPr>
         <w:lastRenderedPageBreak/>
+        <w:pict>
+          <v:shape id="_x0000_s1034" type="#_x0000_t202" style="position:absolute;left:0;text-align:left;margin-left:375.75pt;margin-top:46.6pt;width:13.5pt;height:16.5pt;z-index:251666432;mso-width-relative:margin;mso-height-relative:margin" strokecolor="red" strokeweight="1pt">
+            <v:fill opacity="0"/>
+            <v:textbox>
+              <w:txbxContent>
+                <w:p/>
+              </w:txbxContent>
+            </v:textbox>
+          </v:shape>
+        </w:pict>
+      </w:r>
+      <w:r>
+        <w:rPr>
+          <w:rFonts w:hint="eastAsia"/>
+          <w:noProof/>
+        </w:rPr>
         <w:drawing>
           <wp:inline distT="0" distB="0" distL="0" distR="0">
             <wp:extent cx="5274310" cy="2356275"/>
@@ -2533,7 +3091,7 @@
                     </pic:cNvPicPr>
                   </pic:nvPicPr>
                   <pic:blipFill>
-                    <a:blip r:embed="rId22" cstate="print"/>
+                    <a:blip r:embed="rId23" cstate="print"/>
                     <a:srcRect/>
                     <a:stretch>
                       <a:fillRect/>
@@ -2585,7 +3143,27 @@
         <w:t>公共讨论留言主题</w:t>
       </w:r>
     </w:p>
-    <w:p/>
+    <w:p>
+      <w:pPr>
+        <w:rPr>
+          <w:rFonts w:hint="eastAsia"/>
+        </w:rPr>
+      </w:pPr>
+    </w:p>
+    <w:p>
+      <w:r>
+        <w:rPr>
+          <w:rFonts w:hint="eastAsia"/>
+        </w:rPr>
+        <w:t xml:space="preserve">    </w:t>
+      </w:r>
+      <w:r>
+        <w:rPr>
+          <w:rFonts w:hint="eastAsia"/>
+        </w:rPr>
+        <w:t>点击红色框的图标可查看学生的讨论留言，如下</w:t>
+      </w:r>
+    </w:p>
     <w:p>
       <w:r>
         <w:rPr>
@@ -2610,7 +3188,7 @@
                     </pic:cNvPicPr>
                   </pic:nvPicPr>
                   <pic:blipFill>
-                    <a:blip r:embed="rId23" cstate="print"/>
+                    <a:blip r:embed="rId24" cstate="print"/>
                     <a:srcRect/>
                     <a:stretch>
                       <a:fillRect/>
@@ -2667,7 +3245,7 @@
       <w:pPr>
         <w:pStyle w:val="2"/>
       </w:pPr>
-      <w:bookmarkStart w:id="5" w:name="_Toc421402027"/>
+      <w:bookmarkStart w:id="5" w:name="_Toc421702475"/>
       <w:r>
         <w:rPr>
           <w:rFonts w:hint="eastAsia"/>
@@ -2733,7 +3311,7 @@
                     </pic:cNvPicPr>
                   </pic:nvPicPr>
                   <pic:blipFill>
-                    <a:blip r:embed="rId24" cstate="print"/>
+                    <a:blip r:embed="rId25" cstate="print"/>
                     <a:srcRect/>
                     <a:stretch>
                       <a:fillRect/>
@@ -2881,7 +3459,7 @@
                     </pic:cNvPicPr>
                   </pic:nvPicPr>
                   <pic:blipFill>
-                    <a:blip r:embed="rId25" cstate="print"/>
+                    <a:blip r:embed="rId26" cstate="print"/>
                     <a:srcRect/>
                     <a:stretch>
                       <a:fillRect/>
@@ -2933,7 +3511,390 @@
         <w:t>新建题库</w:t>
       </w:r>
     </w:p>
-    <w:p/>
+    <w:p>
+      <w:pPr>
+        <w:rPr>
+          <w:rFonts w:hint="eastAsia"/>
+        </w:rPr>
+      </w:pPr>
+    </w:p>
+    <w:p>
+      <w:pPr>
+        <w:ind w:firstLine="405"/>
+        <w:rPr>
+          <w:rFonts w:hint="eastAsia"/>
+        </w:rPr>
+      </w:pPr>
+      <w:r>
+        <w:rPr>
+          <w:rFonts w:hint="eastAsia"/>
+        </w:rPr>
+        <w:t>建立题库后可以给学生分配任务和布置作业</w:t>
+      </w:r>
+    </w:p>
+    <w:p>
+      <w:pPr>
+        <w:rPr>
+          <w:rFonts w:hint="eastAsia"/>
+        </w:rPr>
+      </w:pPr>
+      <w:r>
+        <w:rPr>
+          <w:rFonts w:hint="eastAsia"/>
+          <w:noProof/>
+        </w:rPr>
+        <w:lastRenderedPageBreak/>
+        <w:pict>
+          <v:shape id="_x0000_s1035" type="#_x0000_t202" style="position:absolute;left:0;text-align:left;margin-left:373.5pt;margin-top:100.65pt;width:39pt;height:15.75pt;z-index:251667456;mso-width-relative:margin;mso-height-relative:margin" strokecolor="red" strokeweight="1pt">
+            <v:fill opacity="0"/>
+            <v:textbox>
+              <w:txbxContent>
+                <w:p/>
+              </w:txbxContent>
+            </v:textbox>
+          </v:shape>
+        </w:pict>
+      </w:r>
+      <w:r>
+        <w:rPr>
+          <w:rFonts w:hint="eastAsia"/>
+          <w:noProof/>
+        </w:rPr>
+        <w:drawing>
+          <wp:inline distT="0" distB="0" distL="0" distR="0">
+            <wp:extent cx="5274310" cy="3859380"/>
+            <wp:effectExtent l="19050" t="0" r="2540" b="0"/>
+            <wp:docPr id="2" name="图片 1"/>
+            <wp:cNvGraphicFramePr>
+              <a:graphicFrameLocks xmlns:a="http://schemas.openxmlformats.org/drawingml/2006/main" noChangeAspect="1"/>
+            </wp:cNvGraphicFramePr>
+            <a:graphic xmlns:a="http://schemas.openxmlformats.org/drawingml/2006/main">
+              <a:graphicData uri="http://schemas.openxmlformats.org/drawingml/2006/picture">
+                <pic:pic xmlns:pic="http://schemas.openxmlformats.org/drawingml/2006/picture">
+                  <pic:nvPicPr>
+                    <pic:cNvPr id="0" name="Picture 1"/>
+                    <pic:cNvPicPr>
+                      <a:picLocks noChangeAspect="1" noChangeArrowheads="1"/>
+                    </pic:cNvPicPr>
+                  </pic:nvPicPr>
+                  <pic:blipFill>
+                    <a:blip r:embed="rId27" cstate="print"/>
+                    <a:srcRect/>
+                    <a:stretch>
+                      <a:fillRect/>
+                    </a:stretch>
+                  </pic:blipFill>
+                  <pic:spPr bwMode="auto">
+                    <a:xfrm>
+                      <a:off x="0" y="0"/>
+                      <a:ext cx="5274310" cy="3859380"/>
+                    </a:xfrm>
+                    <a:prstGeom prst="rect">
+                      <a:avLst/>
+                    </a:prstGeom>
+                    <a:noFill/>
+                    <a:ln w="9525">
+                      <a:noFill/>
+                      <a:miter lim="800000"/>
+                      <a:headEnd/>
+                      <a:tailEnd/>
+                    </a:ln>
+                  </pic:spPr>
+                </pic:pic>
+              </a:graphicData>
+            </a:graphic>
+          </wp:inline>
+        </w:drawing>
+      </w:r>
+    </w:p>
+    <w:p>
+      <w:pPr>
+        <w:jc w:val="center"/>
+        <w:rPr>
+          <w:rFonts w:hint="eastAsia"/>
+        </w:rPr>
+      </w:pPr>
+      <w:r>
+        <w:rPr>
+          <w:rFonts w:hint="eastAsia"/>
+        </w:rPr>
+        <w:t>图</w:t>
+      </w:r>
+      <w:r>
+        <w:rPr>
+          <w:rFonts w:hint="eastAsia"/>
+        </w:rPr>
+        <w:t xml:space="preserve"> </w:t>
+      </w:r>
+      <w:r>
+        <w:rPr>
+          <w:rFonts w:hint="eastAsia"/>
+        </w:rPr>
+        <w:t>布置作业任务</w:t>
+      </w:r>
+    </w:p>
+    <w:p>
+      <w:pPr>
+        <w:rPr>
+          <w:rFonts w:hint="eastAsia"/>
+        </w:rPr>
+      </w:pPr>
+    </w:p>
+    <w:p>
+      <w:pPr>
+        <w:rPr>
+          <w:rFonts w:hint="eastAsia"/>
+        </w:rPr>
+      </w:pPr>
+      <w:r>
+        <w:rPr>
+          <w:rFonts w:hint="eastAsia"/>
+        </w:rPr>
+        <w:t xml:space="preserve">    </w:t>
+      </w:r>
+      <w:r>
+        <w:rPr>
+          <w:rFonts w:hint="eastAsia"/>
+        </w:rPr>
+        <w:t>先选择需要的课程，然后点击红框内按钮即可选择改课程下的题库，更可通过题型和编辑人来快速筛选需要的题库。</w:t>
+      </w:r>
+    </w:p>
+    <w:p>
+      <w:pPr>
+        <w:rPr>
+          <w:rFonts w:hint="eastAsia"/>
+        </w:rPr>
+      </w:pPr>
+      <w:r>
+        <w:rPr>
+          <w:rFonts w:hint="eastAsia"/>
+          <w:noProof/>
+        </w:rPr>
+        <w:drawing>
+          <wp:inline distT="0" distB="0" distL="0" distR="0">
+            <wp:extent cx="5274310" cy="3296444"/>
+            <wp:effectExtent l="19050" t="0" r="2540" b="0"/>
+            <wp:docPr id="4" name="图片 4"/>
+            <wp:cNvGraphicFramePr>
+              <a:graphicFrameLocks xmlns:a="http://schemas.openxmlformats.org/drawingml/2006/main" noChangeAspect="1"/>
+            </wp:cNvGraphicFramePr>
+            <a:graphic xmlns:a="http://schemas.openxmlformats.org/drawingml/2006/main">
+              <a:graphicData uri="http://schemas.openxmlformats.org/drawingml/2006/picture">
+                <pic:pic xmlns:pic="http://schemas.openxmlformats.org/drawingml/2006/picture">
+                  <pic:nvPicPr>
+                    <pic:cNvPr id="0" name="Picture 4"/>
+                    <pic:cNvPicPr>
+                      <a:picLocks noChangeAspect="1" noChangeArrowheads="1"/>
+                    </pic:cNvPicPr>
+                  </pic:nvPicPr>
+                  <pic:blipFill>
+                    <a:blip r:embed="rId28" cstate="print"/>
+                    <a:srcRect/>
+                    <a:stretch>
+                      <a:fillRect/>
+                    </a:stretch>
+                  </pic:blipFill>
+                  <pic:spPr bwMode="auto">
+                    <a:xfrm>
+                      <a:off x="0" y="0"/>
+                      <a:ext cx="5274310" cy="3296444"/>
+                    </a:xfrm>
+                    <a:prstGeom prst="rect">
+                      <a:avLst/>
+                    </a:prstGeom>
+                    <a:noFill/>
+                    <a:ln w="9525">
+                      <a:noFill/>
+                      <a:miter lim="800000"/>
+                      <a:headEnd/>
+                      <a:tailEnd/>
+                    </a:ln>
+                  </pic:spPr>
+                </pic:pic>
+              </a:graphicData>
+            </a:graphic>
+          </wp:inline>
+        </w:drawing>
+      </w:r>
+    </w:p>
+    <w:p>
+      <w:pPr>
+        <w:jc w:val="center"/>
+        <w:rPr>
+          <w:rFonts w:hint="eastAsia"/>
+        </w:rPr>
+      </w:pPr>
+      <w:r>
+        <w:rPr>
+          <w:rFonts w:hint="eastAsia"/>
+        </w:rPr>
+        <w:t>图</w:t>
+      </w:r>
+      <w:r>
+        <w:rPr>
+          <w:rFonts w:hint="eastAsia"/>
+        </w:rPr>
+        <w:t xml:space="preserve"> </w:t>
+      </w:r>
+      <w:r>
+        <w:rPr>
+          <w:rFonts w:hint="eastAsia"/>
+        </w:rPr>
+        <w:t>选择题库</w:t>
+      </w:r>
+    </w:p>
+    <w:p>
+      <w:pPr>
+        <w:rPr>
+          <w:rFonts w:hint="eastAsia"/>
+        </w:rPr>
+      </w:pPr>
+    </w:p>
+    <w:p>
+      <w:pPr>
+        <w:rPr>
+          <w:rFonts w:hint="eastAsia"/>
+        </w:rPr>
+      </w:pPr>
+      <w:r>
+        <w:rPr>
+          <w:rFonts w:hint="eastAsia"/>
+        </w:rPr>
+        <w:t xml:space="preserve">    </w:t>
+      </w:r>
+      <w:r>
+        <w:rPr>
+          <w:rFonts w:hint="eastAsia"/>
+        </w:rPr>
+        <w:t>查看作业任务列表，如下</w:t>
+      </w:r>
+    </w:p>
+    <w:p>
+      <w:pPr>
+        <w:rPr>
+          <w:rFonts w:hint="eastAsia"/>
+        </w:rPr>
+      </w:pPr>
+      <w:r>
+        <w:rPr>
+          <w:rFonts w:hint="eastAsia"/>
+          <w:noProof/>
+        </w:rPr>
+        <w:lastRenderedPageBreak/>
+        <w:pict>
+          <v:shape id="_x0000_s1036" type="#_x0000_t202" style="position:absolute;left:0;text-align:left;margin-left:377.25pt;margin-top:151.5pt;width:12.75pt;height:13.5pt;z-index:251668480;mso-width-relative:margin;mso-height-relative:margin" strokecolor="red" strokeweight="1pt">
+            <v:fill opacity="0"/>
+            <v:textbox>
+              <w:txbxContent>
+                <w:p/>
+              </w:txbxContent>
+            </v:textbox>
+          </v:shape>
+        </w:pict>
+      </w:r>
+      <w:r>
+        <w:rPr>
+          <w:rFonts w:hint="eastAsia"/>
+          <w:noProof/>
+        </w:rPr>
+        <w:drawing>
+          <wp:inline distT="0" distB="0" distL="0" distR="0">
+            <wp:extent cx="5274310" cy="2657961"/>
+            <wp:effectExtent l="19050" t="0" r="2540" b="0"/>
+            <wp:docPr id="3" name="图片 7"/>
+            <wp:cNvGraphicFramePr>
+              <a:graphicFrameLocks xmlns:a="http://schemas.openxmlformats.org/drawingml/2006/main" noChangeAspect="1"/>
+            </wp:cNvGraphicFramePr>
+            <a:graphic xmlns:a="http://schemas.openxmlformats.org/drawingml/2006/main">
+              <a:graphicData uri="http://schemas.openxmlformats.org/drawingml/2006/picture">
+                <pic:pic xmlns:pic="http://schemas.openxmlformats.org/drawingml/2006/picture">
+                  <pic:nvPicPr>
+                    <pic:cNvPr id="0" name="Picture 7"/>
+                    <pic:cNvPicPr>
+                      <a:picLocks noChangeAspect="1" noChangeArrowheads="1"/>
+                    </pic:cNvPicPr>
+                  </pic:nvPicPr>
+                  <pic:blipFill>
+                    <a:blip r:embed="rId29" cstate="print"/>
+                    <a:srcRect/>
+                    <a:stretch>
+                      <a:fillRect/>
+                    </a:stretch>
+                  </pic:blipFill>
+                  <pic:spPr bwMode="auto">
+                    <a:xfrm>
+                      <a:off x="0" y="0"/>
+                      <a:ext cx="5274310" cy="2657961"/>
+                    </a:xfrm>
+                    <a:prstGeom prst="rect">
+                      <a:avLst/>
+                    </a:prstGeom>
+                    <a:noFill/>
+                    <a:ln w="9525">
+                      <a:noFill/>
+                      <a:miter lim="800000"/>
+                      <a:headEnd/>
+                      <a:tailEnd/>
+                    </a:ln>
+                  </pic:spPr>
+                </pic:pic>
+              </a:graphicData>
+            </a:graphic>
+          </wp:inline>
+        </w:drawing>
+      </w:r>
+    </w:p>
+    <w:p>
+      <w:pPr>
+        <w:jc w:val="center"/>
+        <w:rPr>
+          <w:rFonts w:hint="eastAsia"/>
+        </w:rPr>
+      </w:pPr>
+      <w:r>
+        <w:rPr>
+          <w:rFonts w:hint="eastAsia"/>
+        </w:rPr>
+        <w:t>图</w:t>
+      </w:r>
+      <w:r>
+        <w:rPr>
+          <w:rFonts w:hint="eastAsia"/>
+        </w:rPr>
+        <w:t xml:space="preserve"> </w:t>
+      </w:r>
+      <w:r>
+        <w:rPr>
+          <w:rFonts w:hint="eastAsia"/>
+        </w:rPr>
+        <w:t>作业任务列表</w:t>
+      </w:r>
+    </w:p>
+    <w:p>
+      <w:pPr>
+        <w:jc w:val="left"/>
+        <w:rPr>
+          <w:rFonts w:hint="eastAsia"/>
+        </w:rPr>
+      </w:pPr>
+    </w:p>
+    <w:p>
+      <w:pPr>
+        <w:jc w:val="left"/>
+      </w:pPr>
+      <w:r>
+        <w:rPr>
+          <w:rFonts w:hint="eastAsia"/>
+        </w:rPr>
+        <w:t xml:space="preserve">    </w:t>
+      </w:r>
+      <w:r>
+        <w:rPr>
+          <w:rFonts w:hint="eastAsia"/>
+        </w:rPr>
+        <w:t>点击红框内按钮可以查看学生作业反馈</w:t>
+      </w:r>
+    </w:p>
     <w:p>
       <w:r>
         <w:rPr>
@@ -2958,7 +3919,7 @@
                     </pic:cNvPicPr>
                   </pic:nvPicPr>
                   <pic:blipFill>
-                    <a:blip r:embed="rId26" cstate="print"/>
+                    <a:blip r:embed="rId30" cstate="print"/>
                     <a:srcRect/>
                     <a:stretch>
                       <a:fillRect/>
@@ -2995,101 +3956,123 @@
         <w:rPr>
           <w:rFonts w:hint="eastAsia"/>
         </w:rPr>
+        <w:t>图</w:t>
+      </w:r>
+      <w:r>
+        <w:rPr>
+          <w:rFonts w:hint="eastAsia"/>
+        </w:rPr>
+        <w:t xml:space="preserve"> </w:t>
+      </w:r>
+      <w:r>
+        <w:rPr>
+          <w:rFonts w:hint="eastAsia"/>
+        </w:rPr>
+        <w:t>学生作业反馈</w:t>
+      </w:r>
+    </w:p>
+    <w:p/>
+    <w:p>
+      <w:pPr>
+        <w:pStyle w:val="2"/>
+      </w:pPr>
+      <w:bookmarkStart w:id="6" w:name="_Toc421702476"/>
+      <w:r>
+        <w:rPr>
+          <w:rFonts w:hint="eastAsia"/>
+        </w:rPr>
+        <w:t>(</w:t>
+      </w:r>
+      <w:r>
+        <w:rPr>
+          <w:rFonts w:hint="eastAsia"/>
+        </w:rPr>
+        <w:t>7</w:t>
+      </w:r>
+      <w:r>
+        <w:rPr>
+          <w:rFonts w:hint="eastAsia"/>
+        </w:rPr>
+        <w:t xml:space="preserve">) </w:t>
+      </w:r>
+      <w:r>
+        <w:rPr>
+          <w:rFonts w:hint="eastAsia"/>
+        </w:rPr>
+        <w:t>后台</w:t>
+      </w:r>
+      <w:proofErr w:type="gramStart"/>
+      <w:r>
+        <w:rPr>
+          <w:rFonts w:hint="eastAsia"/>
+        </w:rPr>
+        <w:t>帐号</w:t>
+      </w:r>
+      <w:bookmarkEnd w:id="6"/>
+      <w:proofErr w:type="gramEnd"/>
+    </w:p>
+    <w:p>
+      <w:pPr>
+        <w:jc w:val="left"/>
+      </w:pPr>
+      <w:r>
+        <w:rPr>
+          <w:rFonts w:hint="eastAsia"/>
+        </w:rPr>
+        <w:t xml:space="preserve">    </w:t>
+      </w:r>
+      <w:r>
+        <w:rPr>
+          <w:rFonts w:hint="eastAsia"/>
+        </w:rPr>
+        <w:t>后台</w:t>
+      </w:r>
+      <w:proofErr w:type="gramStart"/>
+      <w:r>
+        <w:rPr>
+          <w:rFonts w:hint="eastAsia"/>
+        </w:rPr>
+        <w:t>帐号</w:t>
+      </w:r>
+      <w:proofErr w:type="gramEnd"/>
+      <w:r>
+        <w:rPr>
+          <w:rFonts w:hint="eastAsia"/>
+        </w:rPr>
+        <w:t>暂时只分三类，</w:t>
+      </w:r>
+      <w:r>
+        <w:rPr>
+          <w:rFonts w:hint="eastAsia"/>
+        </w:rPr>
+        <w:t xml:space="preserve"> </w:t>
+      </w:r>
+      <w:r>
+        <w:rPr>
+          <w:rFonts w:hint="eastAsia"/>
+        </w:rPr>
+        <w:t>系统管理员，教师和</w:t>
+      </w:r>
+      <w:r>
+        <w:rPr>
+          <w:rFonts w:hint="eastAsia"/>
+        </w:rPr>
+        <w:t>中介</w:t>
+      </w:r>
+      <w:r>
+        <w:rPr>
+          <w:rFonts w:hint="eastAsia"/>
+        </w:rPr>
+        <w:t>。</w:t>
+      </w:r>
+    </w:p>
+    <w:p>
+      <w:r>
+        <w:rPr>
+          <w:rFonts w:hint="eastAsia"/>
+          <w:noProof/>
+        </w:rPr>
         <w:lastRenderedPageBreak/>
-        <w:t>图</w:t>
-      </w:r>
-      <w:r>
-        <w:rPr>
-          <w:rFonts w:hint="eastAsia"/>
-        </w:rPr>
-        <w:t xml:space="preserve"> </w:t>
-      </w:r>
-      <w:r>
-        <w:rPr>
-          <w:rFonts w:hint="eastAsia"/>
-        </w:rPr>
-        <w:t>学生作业反馈</w:t>
-      </w:r>
-    </w:p>
-    <w:p/>
-    <w:p>
-      <w:pPr>
-        <w:pStyle w:val="2"/>
-      </w:pPr>
-      <w:bookmarkStart w:id="6" w:name="_Toc421402028"/>
-      <w:r>
-        <w:rPr>
-          <w:rFonts w:hint="eastAsia"/>
-        </w:rPr>
-        <w:t>(</w:t>
-      </w:r>
-      <w:r>
-        <w:rPr>
-          <w:rFonts w:hint="eastAsia"/>
-        </w:rPr>
-        <w:t>7</w:t>
-      </w:r>
-      <w:r>
-        <w:rPr>
-          <w:rFonts w:hint="eastAsia"/>
-        </w:rPr>
-        <w:t xml:space="preserve">) </w:t>
-      </w:r>
-      <w:r>
-        <w:rPr>
-          <w:rFonts w:hint="eastAsia"/>
-        </w:rPr>
-        <w:t>后台帐号</w:t>
-      </w:r>
-      <w:bookmarkEnd w:id="6"/>
-    </w:p>
-    <w:p>
-      <w:pPr>
-        <w:jc w:val="left"/>
-      </w:pPr>
-      <w:r>
-        <w:rPr>
-          <w:rFonts w:hint="eastAsia"/>
-        </w:rPr>
-        <w:t xml:space="preserve">    </w:t>
-      </w:r>
-      <w:r>
-        <w:rPr>
-          <w:rFonts w:hint="eastAsia"/>
-        </w:rPr>
-        <w:t>后台帐号暂时只分三类，</w:t>
-      </w:r>
-      <w:r>
-        <w:rPr>
-          <w:rFonts w:hint="eastAsia"/>
-        </w:rPr>
-        <w:t xml:space="preserve"> </w:t>
-      </w:r>
-      <w:r>
-        <w:rPr>
-          <w:rFonts w:hint="eastAsia"/>
-        </w:rPr>
-        <w:t>系统管理员，教师和</w:t>
-      </w:r>
-      <w:r>
-        <w:rPr>
-          <w:rFonts w:hint="eastAsia"/>
-        </w:rPr>
-        <w:t>中介</w:t>
-      </w:r>
-      <w:r>
-        <w:rPr>
-          <w:rFonts w:hint="eastAsia"/>
-        </w:rPr>
-        <w:t>。</w:t>
-      </w:r>
-    </w:p>
-    <w:p>
-      <w:r>
-        <w:rPr>
-          <w:rFonts w:hint="eastAsia"/>
-          <w:noProof/>
-        </w:rPr>
         <w:drawing>
           <wp:inline distT="0" distB="0" distL="0" distR="0">
             <wp:extent cx="5274310" cy="1586454"/>
@@ -3108,7 +4091,7 @@
                     </pic:cNvPicPr>
                   </pic:nvPicPr>
                   <pic:blipFill>
-                    <a:blip r:embed="rId27" cstate="print"/>
+                    <a:blip r:embed="rId31" cstate="print"/>
                     <a:srcRect/>
                     <a:stretch>
                       <a:fillRect/>
@@ -3157,21 +4140,34 @@
         <w:rPr>
           <w:rFonts w:hint="eastAsia"/>
         </w:rPr>
-        <w:t>后台帐号列表</w:t>
+        <w:t>后台</w:t>
+      </w:r>
+      <w:proofErr w:type="gramStart"/>
+      <w:r>
+        <w:rPr>
+          <w:rFonts w:hint="eastAsia"/>
+        </w:rPr>
+        <w:t>帐号</w:t>
+      </w:r>
+      <w:proofErr w:type="gramEnd"/>
+      <w:r>
+        <w:rPr>
+          <w:rFonts w:hint="eastAsia"/>
+        </w:rPr>
+        <w:t>列表</w:t>
       </w:r>
     </w:p>
     <w:p/>
     <w:p>
       <w:r>
         <w:rPr>
-          <w:rFonts w:hint="eastAsia"/>
           <w:noProof/>
         </w:rPr>
         <w:drawing>
           <wp:inline distT="0" distB="0" distL="0" distR="0">
             <wp:extent cx="5274310" cy="1576051"/>
             <wp:effectExtent l="19050" t="0" r="2540" b="0"/>
-            <wp:docPr id="52" name="图片 52"/>
+            <wp:docPr id="5" name="图片 10"/>
             <wp:cNvGraphicFramePr>
               <a:graphicFrameLocks xmlns:a="http://schemas.openxmlformats.org/drawingml/2006/main" noChangeAspect="1"/>
             </wp:cNvGraphicFramePr>
@@ -3179,13 +4175,13 @@
               <a:graphicData uri="http://schemas.openxmlformats.org/drawingml/2006/picture">
                 <pic:pic xmlns:pic="http://schemas.openxmlformats.org/drawingml/2006/picture">
                   <pic:nvPicPr>
-                    <pic:cNvPr id="0" name="Picture 52"/>
+                    <pic:cNvPr id="0" name="Picture 10"/>
                     <pic:cNvPicPr>
                       <a:picLocks noChangeAspect="1" noChangeArrowheads="1"/>
                     </pic:cNvPicPr>
                   </pic:nvPicPr>
                   <pic:blipFill>
-                    <a:blip r:embed="rId28" cstate="print"/>
+                    <a:blip r:embed="rId32" cstate="print"/>
                     <a:srcRect/>
                     <a:stretch>
                       <a:fillRect/>
@@ -3234,15 +4230,23 @@
         <w:rPr>
           <w:rFonts w:hint="eastAsia"/>
         </w:rPr>
-        <w:t>新建后台帐号</w:t>
-      </w:r>
+        <w:t>新建后台</w:t>
+      </w:r>
+      <w:proofErr w:type="gramStart"/>
+      <w:r>
+        <w:rPr>
+          <w:rFonts w:hint="eastAsia"/>
+        </w:rPr>
+        <w:t>帐号</w:t>
+      </w:r>
+      <w:proofErr w:type="gramEnd"/>
     </w:p>
     <w:p/>
     <w:p>
       <w:pPr>
         <w:pStyle w:val="2"/>
       </w:pPr>
-      <w:bookmarkStart w:id="7" w:name="_Toc421402029"/>
+      <w:bookmarkStart w:id="7" w:name="_Toc421702477"/>
       <w:r>
         <w:rPr>
           <w:rFonts w:hint="eastAsia"/>
@@ -4015,7 +5019,7 @@
 </file>
 
 <file path=customXml/itemProps1.xml><?xml version="1.0" encoding="utf-8"?>
-<ds:datastoreItem xmlns:ds="http://schemas.openxmlformats.org/officeDocument/2006/customXml" ds:itemID="{4AB95F48-060E-4257-9D49-D422ECBC3D0D}">
+<ds:datastoreItem xmlns:ds="http://schemas.openxmlformats.org/officeDocument/2006/customXml" ds:itemID="{8E80DD20-1530-46E0-81F2-0CE6A869AD73}">
   <ds:schemaRefs>
     <ds:schemaRef ds:uri="http://schemas.openxmlformats.org/officeDocument/2006/bibliography"/>
   </ds:schemaRefs>

</xml_diff>